<commit_message>
Hash Table recurrring characters
</commit_message>
<xml_diff>
--- a/arrays/notes.docx
+++ b/arrays/notes.docx
@@ -213,17 +213,7 @@
           <w:sz w:val="24"/>
           <w:szCs w:val="24"/>
         </w:rPr>
-        <w:t>not good</w:t>
-      </w:r>
-      <w:r>
-        <w:rPr>
-          <w:b/>
-          <w:bCs/>
-          <w:color w:val="FF0000"/>
-          <w:sz w:val="24"/>
-          <w:szCs w:val="24"/>
-        </w:rPr>
-        <w:t xml:space="preserve"> </w:t>
+        <w:t xml:space="preserve">not good </w:t>
       </w:r>
       <w:r>
         <w:rPr>
@@ -382,22 +372,7 @@
           <w:szCs w:val="24"/>
         </w:rPr>
         <w:tab/>
-      </w:r>
-      <w:proofErr w:type="gramStart"/>
-      <w:r>
-        <w:rPr>
-          <w:sz w:val="24"/>
-          <w:szCs w:val="24"/>
-        </w:rPr>
-        <w:t>O(</w:t>
-      </w:r>
-      <w:proofErr w:type="gramEnd"/>
-      <w:r>
-        <w:rPr>
-          <w:sz w:val="24"/>
-          <w:szCs w:val="24"/>
-        </w:rPr>
-        <w:t>1)</w:t>
+        <w:t>O(1)</w:t>
       </w:r>
     </w:p>
     <w:p>
@@ -428,22 +403,7 @@
           <w:szCs w:val="24"/>
         </w:rPr>
         <w:tab/>
-      </w:r>
-      <w:proofErr w:type="gramStart"/>
-      <w:r>
-        <w:rPr>
-          <w:sz w:val="24"/>
-          <w:szCs w:val="24"/>
-        </w:rPr>
-        <w:t>O(</w:t>
-      </w:r>
-      <w:proofErr w:type="gramEnd"/>
-      <w:r>
-        <w:rPr>
-          <w:sz w:val="24"/>
-          <w:szCs w:val="24"/>
-        </w:rPr>
-        <w:t>1)</w:t>
+        <w:t>O(1)</w:t>
       </w:r>
     </w:p>
     <w:p>
@@ -474,22 +434,7 @@
           <w:szCs w:val="24"/>
         </w:rPr>
         <w:tab/>
-      </w:r>
-      <w:proofErr w:type="gramStart"/>
-      <w:r>
-        <w:rPr>
-          <w:sz w:val="24"/>
-          <w:szCs w:val="24"/>
-        </w:rPr>
-        <w:t>O(</w:t>
-      </w:r>
-      <w:proofErr w:type="gramEnd"/>
-      <w:r>
-        <w:rPr>
-          <w:sz w:val="24"/>
-          <w:szCs w:val="24"/>
-        </w:rPr>
-        <w:t>1)</w:t>
+        <w:t>O(1)</w:t>
       </w:r>
     </w:p>
     <w:p>
@@ -551,7 +496,7 @@
           <w:sz w:val="24"/>
           <w:szCs w:val="24"/>
         </w:rPr>
-        <w:t>delete</w:t>
+        <w:t>search</w:t>
       </w:r>
       <w:r>
         <w:rPr>
@@ -597,7 +542,7 @@
           <w:sz w:val="24"/>
           <w:szCs w:val="24"/>
         </w:rPr>
-        <w:t>unshift</w:t>
+        <w:t>delete</w:t>
       </w:r>
       <w:r>
         <w:rPr>
@@ -627,81 +572,23 @@
           <w:sz w:val="24"/>
           <w:szCs w:val="24"/>
         </w:rPr>
-        <w:t>) – places the item in the</w:t>
-      </w:r>
-      <w:r>
-        <w:rPr>
-          <w:color w:val="00B0F0"/>
-          <w:sz w:val="24"/>
-          <w:szCs w:val="24"/>
-        </w:rPr>
-        <w:t xml:space="preserve"> beginning </w:t>
-      </w:r>
-      <w:r>
-        <w:rPr>
-          <w:sz w:val="24"/>
-          <w:szCs w:val="24"/>
-        </w:rPr>
-        <w:t>of the array</w:t>
-      </w:r>
-      <w:r>
-        <w:rPr>
-          <w:sz w:val="24"/>
-          <w:szCs w:val="24"/>
-        </w:rPr>
-        <w:t xml:space="preserve"> </w:t>
-      </w:r>
-      <w:proofErr w:type="spellStart"/>
-      <w:proofErr w:type="gramStart"/>
-      <w:r>
-        <w:rPr>
-          <w:color w:val="FF0000"/>
-          <w:sz w:val="24"/>
-          <w:szCs w:val="24"/>
-        </w:rPr>
-        <w:t>strings.unshift</w:t>
-      </w:r>
-      <w:proofErr w:type="spellEnd"/>
-      <w:proofErr w:type="gramEnd"/>
-      <w:r>
-        <w:rPr>
-          <w:color w:val="FF0000"/>
-          <w:sz w:val="24"/>
-          <w:szCs w:val="24"/>
-        </w:rPr>
-        <w:t>(‘x’</w:t>
-      </w:r>
-      <w:r>
-        <w:rPr>
-          <w:color w:val="FF0000"/>
-          <w:sz w:val="24"/>
-          <w:szCs w:val="24"/>
-        </w:rPr>
         <w:t>)</w:t>
       </w:r>
-      <w:r>
-        <w:rPr>
-          <w:color w:val="FF0000"/>
-          <w:sz w:val="24"/>
-          <w:szCs w:val="24"/>
-        </w:rPr>
-        <w:t xml:space="preserve"> </w:t>
-      </w:r>
-    </w:p>
-    <w:p>
-      <w:pPr>
-        <w:spacing w:after="0"/>
-        <w:rPr>
-          <w:sz w:val="24"/>
-          <w:szCs w:val="24"/>
-        </w:rPr>
-      </w:pPr>
-      <w:r>
-        <w:rPr>
-          <w:sz w:val="24"/>
-          <w:szCs w:val="24"/>
-        </w:rPr>
-        <w:t>splice</w:t>
+    </w:p>
+    <w:p>
+      <w:pPr>
+        <w:spacing w:after="0"/>
+        <w:rPr>
+          <w:sz w:val="24"/>
+          <w:szCs w:val="24"/>
+        </w:rPr>
+      </w:pPr>
+      <w:r>
+        <w:rPr>
+          <w:sz w:val="24"/>
+          <w:szCs w:val="24"/>
+        </w:rPr>
+        <w:t>unshift</w:t>
       </w:r>
       <w:r>
         <w:rPr>
@@ -731,6 +618,98 @@
           <w:sz w:val="24"/>
           <w:szCs w:val="24"/>
         </w:rPr>
+        <w:t>) – places the item in the</w:t>
+      </w:r>
+      <w:r>
+        <w:rPr>
+          <w:color w:val="00B0F0"/>
+          <w:sz w:val="24"/>
+          <w:szCs w:val="24"/>
+        </w:rPr>
+        <w:t xml:space="preserve"> beginning </w:t>
+      </w:r>
+      <w:r>
+        <w:rPr>
+          <w:sz w:val="24"/>
+          <w:szCs w:val="24"/>
+        </w:rPr>
+        <w:t>of the array</w:t>
+      </w:r>
+      <w:r>
+        <w:rPr>
+          <w:sz w:val="24"/>
+          <w:szCs w:val="24"/>
+        </w:rPr>
+        <w:t xml:space="preserve"> </w:t>
+      </w:r>
+      <w:r>
+        <w:rPr>
+          <w:color w:val="FF0000"/>
+          <w:sz w:val="24"/>
+          <w:szCs w:val="24"/>
+        </w:rPr>
+        <w:t>strings.unshift(‘x’</w:t>
+      </w:r>
+      <w:r>
+        <w:rPr>
+          <w:color w:val="FF0000"/>
+          <w:sz w:val="24"/>
+          <w:szCs w:val="24"/>
+        </w:rPr>
+        <w:t>)</w:t>
+      </w:r>
+      <w:r>
+        <w:rPr>
+          <w:color w:val="FF0000"/>
+          <w:sz w:val="24"/>
+          <w:szCs w:val="24"/>
+        </w:rPr>
+        <w:t xml:space="preserve"> </w:t>
+      </w:r>
+    </w:p>
+    <w:p>
+      <w:pPr>
+        <w:spacing w:after="0"/>
+        <w:rPr>
+          <w:sz w:val="24"/>
+          <w:szCs w:val="24"/>
+        </w:rPr>
+      </w:pPr>
+      <w:r>
+        <w:rPr>
+          <w:sz w:val="24"/>
+          <w:szCs w:val="24"/>
+        </w:rPr>
+        <w:t>splice</w:t>
+      </w:r>
+      <w:r>
+        <w:rPr>
+          <w:sz w:val="24"/>
+          <w:szCs w:val="24"/>
+        </w:rPr>
+        <w:tab/>
+      </w:r>
+      <w:r>
+        <w:rPr>
+          <w:sz w:val="24"/>
+          <w:szCs w:val="24"/>
+        </w:rPr>
+        <w:tab/>
+        <w:t>O(</w:t>
+      </w:r>
+      <w:r>
+        <w:rPr>
+          <w:color w:val="FF0000"/>
+          <w:sz w:val="24"/>
+          <w:szCs w:val="24"/>
+        </w:rPr>
+        <w:t>n</w:t>
+      </w:r>
+      <w:r>
+        <w:rPr>
+          <w:sz w:val="24"/>
+          <w:szCs w:val="24"/>
+        </w:rPr>
         <w:t xml:space="preserve">) – places the item in the </w:t>
       </w:r>
       <w:r>
@@ -748,148 +727,108 @@
         </w:rPr>
         <w:t xml:space="preserve"> of the array </w:t>
       </w:r>
-      <w:proofErr w:type="spellStart"/>
-      <w:proofErr w:type="gramStart"/>
       <w:r>
         <w:rPr>
           <w:color w:val="FF0000"/>
           <w:sz w:val="24"/>
           <w:szCs w:val="24"/>
         </w:rPr>
-        <w:t>strings.splice</w:t>
-      </w:r>
-      <w:proofErr w:type="spellEnd"/>
-      <w:proofErr w:type="gramEnd"/>
+        <w:t>strings.splice(2, 0, ‘dog’)</w:t>
+      </w:r>
+    </w:p>
+    <w:p>
+      <w:pPr>
+        <w:spacing w:after="0"/>
+        <w:rPr>
+          <w:sz w:val="24"/>
+          <w:szCs w:val="24"/>
+        </w:rPr>
+      </w:pPr>
+      <w:r>
+        <w:rPr>
+          <w:sz w:val="24"/>
+          <w:szCs w:val="24"/>
+        </w:rPr>
+        <w:t xml:space="preserve"> </w:t>
+      </w:r>
+      <w:r>
+        <w:rPr>
+          <w:sz w:val="24"/>
+          <w:szCs w:val="24"/>
+        </w:rPr>
+        <w:tab/>
+      </w:r>
+      <w:r>
+        <w:rPr>
+          <w:sz w:val="24"/>
+          <w:szCs w:val="24"/>
+        </w:rPr>
+        <w:tab/>
+      </w:r>
+      <w:r>
+        <w:rPr>
+          <w:sz w:val="24"/>
+          <w:szCs w:val="24"/>
+        </w:rPr>
+        <w:tab/>
+      </w:r>
+      <w:r>
+        <w:rPr>
+          <w:color w:val="833C0B" w:themeColor="accent2" w:themeShade="80"/>
+          <w:sz w:val="24"/>
+          <w:szCs w:val="24"/>
+        </w:rPr>
+        <w:t>BigO(n/2) -&gt; BigO(n)</w:t>
+      </w:r>
+    </w:p>
+    <w:p>
+      <w:pPr>
+        <w:spacing w:after="0"/>
+        <w:rPr>
+          <w:sz w:val="24"/>
+          <w:szCs w:val="24"/>
+        </w:rPr>
+      </w:pPr>
+    </w:p>
+    <w:p>
+      <w:pPr>
+        <w:spacing w:after="0"/>
+        <w:rPr>
+          <w:sz w:val="24"/>
+          <w:szCs w:val="24"/>
+        </w:rPr>
+      </w:pPr>
+    </w:p>
+    <w:p>
+      <w:pPr>
+        <w:spacing w:after="0"/>
+        <w:rPr>
+          <w:sz w:val="24"/>
+          <w:szCs w:val="24"/>
+        </w:rPr>
+      </w:pPr>
+    </w:p>
+    <w:p>
+      <w:pPr>
+        <w:spacing w:after="0"/>
+        <w:rPr>
+          <w:sz w:val="24"/>
+          <w:szCs w:val="24"/>
+        </w:rPr>
+      </w:pPr>
+      <w:r>
+        <w:rPr>
+          <w:sz w:val="24"/>
+          <w:szCs w:val="24"/>
+        </w:rPr>
+        <w:t xml:space="preserve">Static Array – </w:t>
+      </w:r>
       <w:r>
         <w:rPr>
           <w:color w:val="FF0000"/>
           <w:sz w:val="24"/>
           <w:szCs w:val="24"/>
         </w:rPr>
-        <w:t>(2, 0, ‘dog’)</w:t>
-      </w:r>
-    </w:p>
-    <w:p>
-      <w:pPr>
-        <w:spacing w:after="0"/>
-        <w:rPr>
-          <w:sz w:val="24"/>
-          <w:szCs w:val="24"/>
-        </w:rPr>
-      </w:pPr>
-      <w:r>
-        <w:rPr>
-          <w:sz w:val="24"/>
-          <w:szCs w:val="24"/>
-        </w:rPr>
-        <w:t xml:space="preserve"> </w:t>
-      </w:r>
-      <w:r>
-        <w:rPr>
-          <w:sz w:val="24"/>
-          <w:szCs w:val="24"/>
-        </w:rPr>
-        <w:tab/>
-      </w:r>
-      <w:r>
-        <w:rPr>
-          <w:sz w:val="24"/>
-          <w:szCs w:val="24"/>
-        </w:rPr>
-        <w:tab/>
-      </w:r>
-      <w:r>
-        <w:rPr>
-          <w:sz w:val="24"/>
-          <w:szCs w:val="24"/>
-        </w:rPr>
-        <w:tab/>
-      </w:r>
-      <w:proofErr w:type="spellStart"/>
-      <w:r>
-        <w:rPr>
-          <w:color w:val="833C0B" w:themeColor="accent2" w:themeShade="80"/>
-          <w:sz w:val="24"/>
-          <w:szCs w:val="24"/>
-        </w:rPr>
-        <w:t>BigO</w:t>
-      </w:r>
-      <w:proofErr w:type="spellEnd"/>
-      <w:r>
-        <w:rPr>
-          <w:color w:val="833C0B" w:themeColor="accent2" w:themeShade="80"/>
-          <w:sz w:val="24"/>
-          <w:szCs w:val="24"/>
-        </w:rPr>
-        <w:t xml:space="preserve">(n/2) -&gt; </w:t>
-      </w:r>
-      <w:proofErr w:type="spellStart"/>
-      <w:r>
-        <w:rPr>
-          <w:color w:val="833C0B" w:themeColor="accent2" w:themeShade="80"/>
-          <w:sz w:val="24"/>
-          <w:szCs w:val="24"/>
-        </w:rPr>
-        <w:t>BigO</w:t>
-      </w:r>
-      <w:proofErr w:type="spellEnd"/>
-      <w:r>
-        <w:rPr>
-          <w:color w:val="833C0B" w:themeColor="accent2" w:themeShade="80"/>
-          <w:sz w:val="24"/>
-          <w:szCs w:val="24"/>
-        </w:rPr>
-        <w:t>(n)</w:t>
-      </w:r>
-    </w:p>
-    <w:p>
-      <w:pPr>
-        <w:spacing w:after="0"/>
-        <w:rPr>
-          <w:sz w:val="24"/>
-          <w:szCs w:val="24"/>
-        </w:rPr>
-      </w:pPr>
-    </w:p>
-    <w:p>
-      <w:pPr>
-        <w:spacing w:after="0"/>
-        <w:rPr>
-          <w:sz w:val="24"/>
-          <w:szCs w:val="24"/>
-        </w:rPr>
-      </w:pPr>
-    </w:p>
-    <w:p>
-      <w:pPr>
-        <w:spacing w:after="0"/>
-        <w:rPr>
-          <w:sz w:val="24"/>
-          <w:szCs w:val="24"/>
-        </w:rPr>
-      </w:pPr>
-    </w:p>
-    <w:p>
-      <w:pPr>
-        <w:spacing w:after="0"/>
-        <w:rPr>
-          <w:sz w:val="24"/>
-          <w:szCs w:val="24"/>
-        </w:rPr>
-      </w:pPr>
-      <w:r>
-        <w:rPr>
-          <w:sz w:val="24"/>
-          <w:szCs w:val="24"/>
-        </w:rPr>
-        <w:t xml:space="preserve">Static Array – </w:t>
-      </w:r>
-      <w:r>
-        <w:rPr>
-          <w:color w:val="FF0000"/>
-          <w:sz w:val="24"/>
-          <w:szCs w:val="24"/>
-        </w:rPr>
         <w:t>fixed</w:t>
       </w:r>
       <w:r>
@@ -897,30 +836,14 @@
           <w:sz w:val="24"/>
           <w:szCs w:val="24"/>
         </w:rPr>
-        <w:t xml:space="preserve"> </w:t>
-      </w:r>
-      <w:proofErr w:type="gramStart"/>
-      <w:r>
-        <w:rPr>
-          <w:sz w:val="24"/>
-          <w:szCs w:val="24"/>
-        </w:rPr>
-        <w:t>size</w:t>
-      </w:r>
-      <w:r>
-        <w:rPr>
-          <w:sz w:val="24"/>
-          <w:szCs w:val="24"/>
-        </w:rPr>
-        <w:t xml:space="preserve">  Need</w:t>
-      </w:r>
-      <w:proofErr w:type="gramEnd"/>
-      <w:r>
-        <w:rPr>
-          <w:sz w:val="24"/>
-          <w:szCs w:val="24"/>
-        </w:rPr>
-        <w:t xml:space="preserve"> to specify the number of elements</w:t>
+        <w:t xml:space="preserve"> size</w:t>
+      </w:r>
+      <w:r>
+        <w:rPr>
+          <w:sz w:val="24"/>
+          <w:szCs w:val="24"/>
+        </w:rPr>
+        <w:t xml:space="preserve">  Need to specify the number of elements</w:t>
       </w:r>
     </w:p>
     <w:p>
@@ -1027,22 +950,7 @@
           <w:szCs w:val="24"/>
         </w:rPr>
         <w:tab/>
-      </w:r>
-      <w:proofErr w:type="gramStart"/>
-      <w:r>
-        <w:rPr>
-          <w:sz w:val="24"/>
-          <w:szCs w:val="24"/>
-        </w:rPr>
-        <w:t>O(</w:t>
-      </w:r>
-      <w:proofErr w:type="gramEnd"/>
-      <w:r>
-        <w:rPr>
-          <w:sz w:val="24"/>
-          <w:szCs w:val="24"/>
-        </w:rPr>
-        <w:t>1)</w:t>
+        <w:t>O(1)</w:t>
       </w:r>
     </w:p>
     <w:p>
@@ -1077,22 +985,7 @@
           <w:szCs w:val="24"/>
         </w:rPr>
         <w:tab/>
-      </w:r>
-      <w:proofErr w:type="gramStart"/>
-      <w:r>
-        <w:rPr>
-          <w:sz w:val="24"/>
-          <w:szCs w:val="24"/>
-        </w:rPr>
-        <w:t>O(</w:t>
-      </w:r>
-      <w:proofErr w:type="gramEnd"/>
-      <w:r>
-        <w:rPr>
-          <w:sz w:val="24"/>
-          <w:szCs w:val="24"/>
-        </w:rPr>
-        <w:t>1)</w:t>
+        <w:t>O(1)</w:t>
       </w:r>
       <w:r>
         <w:rPr>

</xml_diff>